<commit_message>
Update 7/2/2024 5:03PM EST
Updates as of 5:03PM EST on 7/2/2024.
</commit_message>
<xml_diff>
--- a/INTELLECTUAL/GRAMMAR ERROR PREVENTION/20240702 - MCE123, Inc. - Grammar Error Prevention Security Systems - v1.0.2.1.docx
+++ b/INTELLECTUAL/GRAMMAR ERROR PREVENTION/20240702 - MCE123, Inc. - Grammar Error Prevention Security Systems - v1.0.2.1.docx
@@ -179,25 +179,7 @@
           <w:sz w:val="28"/>
           <w:szCs w:val="28"/>
         </w:rPr>
-        <w:t>GRAMM</w:t>
-      </w:r>
-      <w:r>
-        <w:rPr>
-          <w:rFonts w:ascii="Arial Black" w:hAnsi="Arial Black"/>
-          <w:color w:val="0070C0"/>
-          <w:sz w:val="28"/>
-          <w:szCs w:val="28"/>
-        </w:rPr>
-        <w:t>A</w:t>
-      </w:r>
-      <w:r>
-        <w:rPr>
-          <w:rFonts w:ascii="Arial Black" w:hAnsi="Arial Black"/>
-          <w:color w:val="0070C0"/>
-          <w:sz w:val="28"/>
-          <w:szCs w:val="28"/>
-        </w:rPr>
-        <w:t xml:space="preserve">R </w:t>
+        <w:t xml:space="preserve">GRAMMAR </w:t>
       </w:r>
       <w:r>
         <w:rPr>
@@ -289,21 +271,7 @@
           <w:sz w:val="24"/>
         </w:rPr>
         <w:lastRenderedPageBreak/>
-        <w:t>GRAMM</w:t>
-      </w:r>
-      <w:r>
-        <w:rPr>
-          <w:b/>
-          <w:sz w:val="24"/>
-        </w:rPr>
-        <w:t>A</w:t>
-      </w:r>
-      <w:r>
-        <w:rPr>
-          <w:b/>
-          <w:sz w:val="24"/>
-        </w:rPr>
-        <w:t xml:space="preserve">R </w:t>
+        <w:t xml:space="preserve">GRAMMAR </w:t>
       </w:r>
       <w:r>
         <w:rPr>
@@ -348,19 +316,7 @@
         <w:rPr>
           <w:u w:val="single"/>
         </w:rPr>
-        <w:t>GRAMM</w:t>
-      </w:r>
-      <w:r>
-        <w:rPr>
-          <w:u w:val="single"/>
-        </w:rPr>
-        <w:t>A</w:t>
-      </w:r>
-      <w:r>
-        <w:rPr>
-          <w:u w:val="single"/>
-        </w:rPr>
-        <w:t xml:space="preserve">R </w:t>
+        <w:t xml:space="preserve">GRAMMAR </w:t>
       </w:r>
       <w:r>
         <w:rPr>
@@ -388,14 +344,7 @@
           <w:b/>
           <w:bCs/>
         </w:rPr>
-        <w:t>2022</w:t>
-      </w:r>
-      <w:r>
-        <w:rPr>
-          <w:b/>
-          <w:bCs/>
-        </w:rPr>
-        <w:t>–202</w:t>
+        <w:t>202</w:t>
       </w:r>
       <w:r>
         <w:rPr>
@@ -430,7 +379,13 @@
         <w:t xml:space="preserve"> </w:t>
       </w:r>
       <w:r>
-        <w:t xml:space="preserve">      </w:t>
+        <w:t xml:space="preserve">     </w:t>
+      </w:r>
+      <w:r>
+        <w:t xml:space="preserve">               </w:t>
+      </w:r>
+      <w:r>
+        <w:t xml:space="preserve"> </w:t>
       </w:r>
       <w:r>
         <w:rPr>
@@ -446,23 +401,7 @@
           <w:bCs/>
           <w:color w:val="FF0000"/>
         </w:rPr>
-        <w:t>GRAMM</w:t>
-      </w:r>
-      <w:r>
-        <w:rPr>
-          <w:b/>
-          <w:bCs/>
-          <w:color w:val="FF0000"/>
-        </w:rPr>
-        <w:t>A</w:t>
-      </w:r>
-      <w:r>
-        <w:rPr>
-          <w:b/>
-          <w:bCs/>
-          <w:color w:val="FF0000"/>
-        </w:rPr>
-        <w:t xml:space="preserve">R </w:t>
+        <w:t xml:space="preserve">GRAMMAR </w:t>
       </w:r>
       <w:r>
         <w:rPr>
@@ -2507,6 +2446,7 @@
       </w:rPr>
       <w:t xml:space="preserve"> </w:t>
     </w:r>
+    <w:proofErr w:type="gramStart"/>
     <w:r>
       <w:rPr>
         <w:b/>
@@ -2532,7 +2472,16 @@
         <w:color w:val="000000" w:themeColor="text1"/>
         <w:sz w:val="18"/>
       </w:rPr>
-      <w:t xml:space="preserve">             Company </w:t>
+      <w:t xml:space="preserve">  </w:t>
+    </w:r>
+    <w:proofErr w:type="gramEnd"/>
+    <w:r>
+      <w:rPr>
+        <w:i/>
+        <w:color w:val="000000" w:themeColor="text1"/>
+        <w:sz w:val="18"/>
+      </w:rPr>
+      <w:t xml:space="preserve">           Company </w:t>
     </w:r>
     <w:r>
       <w:rPr>

</xml_diff>